<commit_message>
Added modern style to the output content
</commit_message>
<xml_diff>
--- a/mammoth-extensions/sources/document1.docx
+++ b/mammoth-extensions/sources/document1.docx
@@ -338,7 +338,7 @@
           </mc:Choice>
           <mc:Fallback>
             <w:pict>
-              <v:rect w14:anchorId="1EF30F2E" id="Rectangle 3" o:spid="_x0000_s1026" style="position:absolute;margin-left:200pt;margin-top:52pt;width:188pt;height:60pt;z-index:251661312;visibility:visible;mso-wrap-style:square;mso-wrap-distance-left:9pt;mso-wrap-distance-top:0;mso-wrap-distance-right:9pt;mso-wrap-distance-bottom:0;mso-position-horizontal:absolute;mso-position-horizontal-relative:text;mso-position-vertical:absolute;mso-position-vertical-relative:text;v-text-anchor:middle" o:gfxdata="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" fillcolor="#bf4e14 [2405]" strokecolor="#030e13 [484]" strokeweight="1pt">
+              <v:rect w14:anchorId="3E6FAB5C" id="Rectangle 3" o:spid="_x0000_s1026" style="position:absolute;margin-left:200pt;margin-top:52pt;width:188pt;height:60pt;z-index:251661312;visibility:visible;mso-wrap-style:square;mso-wrap-distance-left:9pt;mso-wrap-distance-top:0;mso-wrap-distance-right:9pt;mso-wrap-distance-bottom:0;mso-position-horizontal:absolute;mso-position-horizontal-relative:text;mso-position-vertical:absolute;mso-position-vertical-relative:text;v-text-anchor:middle" o:gfxdata="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" fillcolor="#bf4e14 [2405]" strokecolor="#030e13 [484]" strokeweight="1pt">
                 <w10:wrap type="topAndBottom"/>
               </v:rect>
             </w:pict>
@@ -411,7 +411,7 @@
           </mc:Choice>
           <mc:Fallback>
             <w:pict>
-              <v:rect w14:anchorId="1CA062E7" id="Rectangle 3" o:spid="_x0000_s1026" style="position:absolute;margin-left:0;margin-top:52pt;width:188pt;height:60pt;z-index:251659264;visibility:visible;mso-wrap-style:square;mso-wrap-distance-left:9pt;mso-wrap-distance-top:0;mso-wrap-distance-right:9pt;mso-wrap-distance-bottom:0;mso-position-horizontal:absolute;mso-position-horizontal-relative:text;mso-position-vertical:absolute;mso-position-vertical-relative:text;v-text-anchor:middle" o:gfxdata="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" fillcolor="#e97132 [3205]" strokecolor="#030e13 [484]" strokeweight="1pt">
+              <v:rect w14:anchorId="5788EB2F" id="Rectangle 3" o:spid="_x0000_s1026" style="position:absolute;margin-left:0;margin-top:52pt;width:188pt;height:60pt;z-index:251659264;visibility:visible;mso-wrap-style:square;mso-wrap-distance-left:9pt;mso-wrap-distance-top:0;mso-wrap-distance-right:9pt;mso-wrap-distance-bottom:0;mso-position-horizontal:absolute;mso-position-horizontal-relative:text;mso-position-vertical:absolute;mso-position-vertical-relative:text;v-text-anchor:middle" o:gfxdata="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" fillcolor="#e97132 [3205]" strokecolor="#030e13 [484]" strokeweight="1pt">
                 <w10:wrap type="topAndBottom"/>
               </v:rect>
             </w:pict>
@@ -522,18 +522,14 @@
       <w:tr>
         <w:tc>
           <w:tcPr>
-            <w:tcW w:w="3116" w:type="dxa"/>
+            <w:tcW w:w="6233" w:type="dxa"/>
+            <w:gridSpan w:val="2"/>
           </w:tcPr>
           <w:p>
             <w:r>
               <w:t xml:space="preserve">Themes and styles also help keep your document </w:t>
             </w:r>
           </w:p>
-        </w:tc>
-        <w:tc>
-          <w:tcPr>
-            <w:tcW w:w="3117" w:type="dxa"/>
-          </w:tcPr>
           <w:p>
             <w:r>
               <w:t>the pictures</w:t>
@@ -601,18 +597,14 @@
         </w:tc>
         <w:tc>
           <w:tcPr>
-            <w:tcW w:w="3117" w:type="dxa"/>
+            <w:tcW w:w="6234" w:type="dxa"/>
+            <w:gridSpan w:val="2"/>
           </w:tcPr>
           <w:p>
             <w:r>
               <w:t>click it and a button for layout options appears next to it. When you work on a table</w:t>
             </w:r>
           </w:p>
-        </w:tc>
-        <w:tc>
-          <w:tcPr>
-            <w:tcW w:w="3117" w:type="dxa"/>
-          </w:tcPr>
           <w:p>
             <w:r>
               <w:t>click where you want to add a row or a column</w:t>

</xml_diff>